<commit_message>
reading file only one time
</commit_message>
<xml_diff>
--- a/relatorio.docx
+++ b/relatorio.docx
@@ -1106,10 +1106,15 @@
         <w:t>) com uma linha</w:t>
       </w:r>
       <w:r>
-        <w:t>, estes são lidos para uma matriz de tamanho um por um</w:t>
-      </w:r>
-      <w:r>
-        <w:t xml:space="preserve"> </w:t>
+        <w:t>, o nome do ficheiro tem o formato: &lt;r&gt;&lt;n&gt;.</w:t>
+      </w:r>
+      <w:proofErr w:type="spellStart"/>
+      <w:r>
+        <w:t>txt</w:t>
+      </w:r>
+      <w:proofErr w:type="spellEnd"/>
+      <w:r>
+        <w:t xml:space="preserve"> em que r pode ser p, i, r para quadrado mágico, quadrado imperfeito e não é quadrado mágico, </w:t>
       </w:r>
     </w:p>
     <w:p>

</xml_diff>